<commit_message>
Había un error de formato. este está bien
</commit_message>
<xml_diff>
--- a/Memoria/TFG_Final_V1.docx
+++ b/Memoria/TFG_Final_V1.docx
@@ -12797,7 +12797,30 @@
         <w:t>oferta</w:t>
       </w:r>
       <w:r>
-        <w:t xml:space="preserve"> de delitos</w:t>
+        <w:t xml:space="preserve"> de delitos) o negativos/neutros que no aportan pistas al respecto.</w:t>
+      </w:r>
+    </w:p>
+    <w:p>
+      <w:r>
+        <w:t xml:space="preserve">El elemento clave para tal clasificación es el </w:t>
+      </w:r>
+      <w:r>
+        <w:rPr>
+          <w:i/>
+        </w:rPr>
+        <w:t xml:space="preserve">contenido del mensaje </w:t>
+      </w:r>
+      <w:r>
+        <w:t>en e</w:t>
+      </w:r>
+      <w:r>
+        <w:rPr>
+          <w:i/>
+        </w:rPr>
+        <w:t xml:space="preserve">l </w:t>
+      </w:r>
+      <w:r>
+        <w:t>que el redactor del mismo</w:t>
       </w:r>
       <w:r>
         <w:rPr>
@@ -12806,135 +12829,103 @@
         <w:footnoteReference w:id="2"/>
       </w:r>
       <w:r>
-        <w:t>) o negativos/neutros que no aportan pistas al respecto.</w:t>
-      </w:r>
-    </w:p>
-    <w:p>
-      <w:r>
-        <w:t xml:space="preserve">El elemento clave para tal clasificación es el </w:t>
-      </w:r>
-      <w:r>
-        <w:rPr>
-          <w:i/>
-        </w:rPr>
-        <w:t xml:space="preserve">contenido del mensaje </w:t>
-      </w:r>
-      <w:r>
-        <w:t>en e</w:t>
-      </w:r>
-      <w:r>
-        <w:rPr>
-          <w:i/>
-        </w:rPr>
-        <w:t xml:space="preserve">l </w:t>
-      </w:r>
-      <w:r>
-        <w:t>que el redactor del mismo</w:t>
+        <w:t xml:space="preserve"> –en este caso del </w:t>
+      </w:r>
+      <w:r>
+        <w:rPr>
+          <w:i/>
+        </w:rPr>
+        <w:t>t</w:t>
+      </w:r>
+      <w:r>
+        <w:rPr>
+          <w:i/>
+        </w:rPr>
+        <w:t>ui</w:t>
+      </w:r>
+      <w:r>
+        <w:rPr>
+          <w:i/>
+        </w:rPr>
+        <w:t>t</w:t>
+      </w:r>
+      <w:r>
+        <w:t xml:space="preserve">- manifiesta su sentimiento u opinión respecto a una </w:t>
+      </w:r>
+      <w:r>
+        <w:rPr>
+          <w:i/>
+        </w:rPr>
+        <w:t>entidad</w:t>
+      </w:r>
+      <w:r>
+        <w:rPr>
+          <w:i/>
+        </w:rPr>
+        <w:fldChar w:fldCharType="begin"/>
+      </w:r>
+      <w:r>
+        <w:instrText xml:space="preserve"> XE "</w:instrText>
+      </w:r>
+      <w:r>
+        <w:rPr>
+          <w:i/>
+        </w:rPr>
+        <w:instrText>entidad:</w:instrText>
+      </w:r>
+      <w:r>
+        <w:instrText>Producto, persona, evento, organización o tópico.</w:instrText>
+      </w:r>
+      <w:r>
+        <w:instrText xml:space="preserve">" </w:instrText>
+      </w:r>
+      <w:r>
+        <w:rPr>
+          <w:i/>
+        </w:rPr>
+        <w:fldChar w:fldCharType="end"/>
+      </w:r>
+      <w:r>
+        <w:t xml:space="preserve"> o aspecto de la misma. </w:t>
+      </w:r>
+    </w:p>
+    <w:p>
+      <w:r>
+        <w:t xml:space="preserve">El caso que nos ocupa, se enmarca dentro de un grupo de problemas de clasificación binaria - dos clases: contenido de odio o neutro - caracterizado por un </w:t>
+      </w:r>
+      <w:r>
+        <w:rPr>
+          <w:b/>
+          <w:i/>
+        </w:rPr>
+        <w:t>desequilibrio</w:t>
+      </w:r>
+      <w:r>
+        <w:t xml:space="preserve"> muy pronunciado entre el número de instancias</w:t>
+      </w:r>
+      <w:r>
+        <w:fldChar w:fldCharType="begin"/>
+      </w:r>
+      <w:r>
+        <w:instrText xml:space="preserve"> XE "</w:instrText>
+      </w:r>
+      <w:r>
+        <w:instrText>instancias:Una instancia es cada uno de los datos de los que se disponen para hacer un análisis.</w:instrText>
+      </w:r>
+      <w:r>
+        <w:instrText xml:space="preserve">" </w:instrText>
+      </w:r>
+      <w:r>
+        <w:fldChar w:fldCharType="end"/>
+      </w:r>
+      <w:r>
+        <w:t xml:space="preserve"> en cada clase</w:t>
       </w:r>
       <w:r>
         <w:rPr>
           <w:rStyle w:val="Refdenotaalpie"/>
         </w:rPr>
         <w:footnoteReference w:id="3"/>
-      </w:r>
-      <w:r>
-        <w:t xml:space="preserve"> –en este caso del </w:t>
-      </w:r>
-      <w:r>
-        <w:rPr>
-          <w:i/>
-        </w:rPr>
-        <w:t>t</w:t>
-      </w:r>
-      <w:r>
-        <w:rPr>
-          <w:i/>
-        </w:rPr>
-        <w:t>ui</w:t>
-      </w:r>
-      <w:r>
-        <w:rPr>
-          <w:i/>
-        </w:rPr>
-        <w:t>t</w:t>
-      </w:r>
-      <w:r>
-        <w:t xml:space="preserve">- manifiesta su sentimiento u opinión respecto a una </w:t>
-      </w:r>
-      <w:r>
-        <w:rPr>
-          <w:i/>
-        </w:rPr>
-        <w:t>entidad</w:t>
-      </w:r>
-      <w:r>
-        <w:rPr>
-          <w:i/>
-        </w:rPr>
-        <w:fldChar w:fldCharType="begin"/>
-      </w:r>
-      <w:r>
-        <w:instrText xml:space="preserve"> XE "</w:instrText>
-      </w:r>
-      <w:r>
-        <w:rPr>
-          <w:i/>
-        </w:rPr>
-        <w:instrText>entidad:</w:instrText>
-      </w:r>
-      <w:r>
-        <w:instrText>Producto, persona, evento, organización o tópico.</w:instrText>
-      </w:r>
-      <w:r>
-        <w:instrText xml:space="preserve">" </w:instrText>
-      </w:r>
-      <w:r>
-        <w:rPr>
-          <w:i/>
-        </w:rPr>
-        <w:fldChar w:fldCharType="end"/>
-      </w:r>
-      <w:r>
-        <w:t xml:space="preserve"> o aspecto de la misma. </w:t>
-      </w:r>
-    </w:p>
-    <w:p>
-      <w:r>
-        <w:t xml:space="preserve">El caso que nos ocupa, se enmarca dentro de un grupo de problemas de clasificación binaria - dos clases: contenido de odio o neutro - caracterizado por un </w:t>
-      </w:r>
-      <w:r>
-        <w:rPr>
-          <w:b/>
-          <w:i/>
-        </w:rPr>
-        <w:t>desequilibrio</w:t>
-      </w:r>
-      <w:r>
-        <w:t xml:space="preserve"> muy pronunciado entre el número de instancias</w:t>
-      </w:r>
-      <w:r>
-        <w:fldChar w:fldCharType="begin"/>
-      </w:r>
-      <w:r>
-        <w:instrText xml:space="preserve"> XE "</w:instrText>
-      </w:r>
-      <w:r>
-        <w:instrText>instancias:Una instancia es cada uno de los datos de los que se disponen para hacer un análisis.</w:instrText>
-      </w:r>
-      <w:r>
-        <w:instrText xml:space="preserve">" </w:instrText>
-      </w:r>
-      <w:r>
-        <w:fldChar w:fldCharType="end"/>
-      </w:r>
-      <w:r>
-        <w:t xml:space="preserve"> en cada clase</w:t>
-      </w:r>
-      <w:r>
-        <w:rPr>
-          <w:rStyle w:val="Refdenotaalpie"/>
-        </w:rPr>
-        <w:footnoteReference w:id="4"/>
       </w:r>
       <w:r>
         <w:t>, cuya proporción puede alcanzar valores próximos a 1:1000.</w:t>
@@ -15765,6 +15756,12 @@
         <w:pStyle w:val="Ttulo3"/>
         <w:rPr>
           <w:rStyle w:val="Ttulo2Car"/>
+          <w:b/>
+          <w:bCs/>
+          <w:i w:val="0"/>
+          <w:iCs w:val="0"/>
+          <w:sz w:val="26"/>
+          <w:szCs w:val="26"/>
         </w:rPr>
       </w:pPr>
       <w:bookmarkStart w:id="191" w:name="_Toc485972199"/>
@@ -15772,51 +15769,23 @@
       <w:bookmarkStart w:id="193" w:name="_Ref481734901"/>
       <w:bookmarkStart w:id="194" w:name="_Ref481738328"/>
       <w:bookmarkStart w:id="195" w:name="_Toc485984641"/>
+      <w:bookmarkStart w:id="196" w:name="_GoBack"/>
       <w:r>
         <w:rPr>
           <w:rStyle w:val="Ttulo2Car"/>
-        </w:rPr>
-        <w:t>El c</w:t>
-      </w:r>
-      <w:r>
-        <w:rPr>
-          <w:rStyle w:val="Ttulo2Car"/>
-        </w:rPr>
-        <w:t xml:space="preserve">iclo de </w:t>
-      </w:r>
-      <w:r>
-        <w:rPr>
-          <w:rStyle w:val="Ttulo2Car"/>
-        </w:rPr>
-        <w:t>a</w:t>
-      </w:r>
-      <w:r>
-        <w:rPr>
-          <w:rStyle w:val="Ttulo2Car"/>
-        </w:rPr>
-        <w:t xml:space="preserve">tención a un </w:t>
-      </w:r>
-      <w:r>
-        <w:rPr>
-          <w:rStyle w:val="Ttulo2Car"/>
-        </w:rPr>
-        <w:t>t</w:t>
-      </w:r>
-      <w:r>
-        <w:rPr>
-          <w:rStyle w:val="Ttulo2Car"/>
-        </w:rPr>
-        <w:t>ema</w:t>
-      </w:r>
-      <w:r>
-        <w:rPr>
-          <w:rStyle w:val="Ttulo2Car"/>
-        </w:rPr>
-        <w:t xml:space="preserve"> y el vocabulario</w:t>
+          <w:b/>
+          <w:bCs/>
+          <w:i w:val="0"/>
+          <w:iCs w:val="0"/>
+          <w:sz w:val="26"/>
+          <w:szCs w:val="26"/>
+        </w:rPr>
+        <w:t>El ciclo de atención a un tema y el vocabulario</w:t>
       </w:r>
       <w:bookmarkEnd w:id="191"/>
       <w:bookmarkEnd w:id="195"/>
     </w:p>
+    <w:bookmarkEnd w:id="196"/>
     <w:p>
       <w:pPr>
         <w:ind w:left="567"/>
@@ -16017,8 +15986,8 @@
       <w:pPr>
         <w:pStyle w:val="Epgrafe"/>
       </w:pPr>
-      <w:bookmarkStart w:id="196" w:name="_Ref485635016"/>
-      <w:bookmarkStart w:id="197" w:name="_Toc485974895"/>
+      <w:bookmarkStart w:id="197" w:name="_Ref485635016"/>
+      <w:bookmarkStart w:id="198" w:name="_Toc485974895"/>
       <w:r>
         <w:t xml:space="preserve">Figura </w:t>
       </w:r>
@@ -16067,14 +16036,14 @@
         </w:rPr>
         <w:fldChar w:fldCharType="end"/>
       </w:r>
-      <w:bookmarkEnd w:id="196"/>
+      <w:bookmarkEnd w:id="197"/>
       <w:r>
         <w:t xml:space="preserve">: </w:t>
       </w:r>
       <w:r>
         <w:t>Ciclo de Atención a un Tema</w:t>
       </w:r>
-      <w:bookmarkEnd w:id="197"/>
+      <w:bookmarkEnd w:id="198"/>
     </w:p>
     <w:p>
       <w:pPr>
@@ -16122,18 +16091,18 @@
       <w:pPr>
         <w:pStyle w:val="Ttulo3"/>
       </w:pPr>
-      <w:bookmarkStart w:id="198" w:name="_Desequilibrio_de_clases,"/>
-      <w:bookmarkStart w:id="199" w:name="_Toc485972200"/>
-      <w:bookmarkStart w:id="200" w:name="_Toc485984642"/>
-      <w:bookmarkEnd w:id="198"/>
+      <w:bookmarkStart w:id="199" w:name="_Desequilibrio_de_clases,"/>
+      <w:bookmarkStart w:id="200" w:name="_Toc485972200"/>
+      <w:bookmarkStart w:id="201" w:name="_Toc485984642"/>
+      <w:bookmarkEnd w:id="199"/>
       <w:r>
         <w:rPr>
           <w:rStyle w:val="Ttulo2Car"/>
         </w:rPr>
         <w:t>Desequilibrio de clases, etiquetado y clasificación</w:t>
       </w:r>
-      <w:bookmarkEnd w:id="199"/>
       <w:bookmarkEnd w:id="200"/>
+      <w:bookmarkEnd w:id="201"/>
     </w:p>
     <w:p>
       <w:pPr>
@@ -16255,7 +16224,7 @@
       <w:pPr>
         <w:pStyle w:val="Epgrafe"/>
       </w:pPr>
-      <w:bookmarkStart w:id="201" w:name="_Toc485974896"/>
+      <w:bookmarkStart w:id="202" w:name="_Toc485974896"/>
       <w:r>
         <w:t xml:space="preserve">Figura </w:t>
       </w:r>
@@ -16307,7 +16276,7 @@
       <w:r>
         <w:t>: La Aguja en el Pajar</w:t>
       </w:r>
-      <w:bookmarkEnd w:id="201"/>
+      <w:bookmarkEnd w:id="202"/>
     </w:p>
     <w:p>
       <w:pPr>
@@ -16789,9 +16758,9 @@
       <w:pPr>
         <w:pStyle w:val="Epgrafe"/>
       </w:pPr>
-      <w:bookmarkStart w:id="202" w:name="_Ref485635173"/>
-      <w:bookmarkStart w:id="203" w:name="_Ref485741650"/>
-      <w:bookmarkStart w:id="204" w:name="_Toc485974897"/>
+      <w:bookmarkStart w:id="203" w:name="_Ref485635173"/>
+      <w:bookmarkStart w:id="204" w:name="_Ref485741650"/>
+      <w:bookmarkStart w:id="205" w:name="_Toc485974897"/>
       <w:r>
         <w:t xml:space="preserve">Figura </w:t>
       </w:r>
@@ -16840,15 +16809,15 @@
         </w:rPr>
         <w:fldChar w:fldCharType="end"/>
       </w:r>
-      <w:bookmarkEnd w:id="202"/>
+      <w:bookmarkEnd w:id="203"/>
       <w:r>
         <w:t xml:space="preserve">: </w:t>
       </w:r>
       <w:r>
         <w:t>Errores de Clasificación en Muestras Desequilibradas</w:t>
       </w:r>
-      <w:bookmarkEnd w:id="203"/>
       <w:bookmarkEnd w:id="204"/>
+      <w:bookmarkEnd w:id="205"/>
     </w:p>
     <w:p>
       <w:pPr>
@@ -16983,8 +16952,8 @@
       <w:pPr>
         <w:pStyle w:val="Epgrafe"/>
       </w:pPr>
-      <w:bookmarkStart w:id="205" w:name="_Ref485741860"/>
-      <w:bookmarkStart w:id="206" w:name="_Toc485974898"/>
+      <w:bookmarkStart w:id="206" w:name="_Ref485741860"/>
+      <w:bookmarkStart w:id="207" w:name="_Toc485974898"/>
       <w:r>
         <w:t xml:space="preserve">Figura </w:t>
       </w:r>
@@ -17033,14 +17002,14 @@
         </w:rPr>
         <w:fldChar w:fldCharType="end"/>
       </w:r>
-      <w:bookmarkEnd w:id="205"/>
+      <w:bookmarkEnd w:id="206"/>
       <w:r>
         <w:t xml:space="preserve">: </w:t>
       </w:r>
       <w:r>
         <w:t>Filtrado del Conjunto Inicial</w:t>
       </w:r>
-      <w:bookmarkEnd w:id="206"/>
+      <w:bookmarkEnd w:id="207"/>
     </w:p>
     <w:p>
       <w:pPr>
@@ -17274,7 +17243,7 @@
       <w:pPr>
         <w:pStyle w:val="Epgrafe"/>
       </w:pPr>
-      <w:bookmarkStart w:id="207" w:name="_Toc485893930"/>
+      <w:bookmarkStart w:id="208" w:name="_Toc485893930"/>
       <w:r>
         <w:t xml:space="preserve">Tabla </w:t>
       </w:r>
@@ -17329,7 +17298,7 @@
       <w:r>
         <w:t>Matriz de Confusión del Conjunto Inicial</w:t>
       </w:r>
-      <w:bookmarkEnd w:id="207"/>
+      <w:bookmarkEnd w:id="208"/>
     </w:p>
     <w:p>
       <w:r>
@@ -17390,8 +17359,8 @@
       <w:pPr>
         <w:pStyle w:val="Epgrafe"/>
       </w:pPr>
-      <w:bookmarkStart w:id="208" w:name="_Ref485635397"/>
-      <w:bookmarkStart w:id="209" w:name="_Toc485974899"/>
+      <w:bookmarkStart w:id="209" w:name="_Ref485635397"/>
+      <w:bookmarkStart w:id="210" w:name="_Toc485974899"/>
       <w:r>
         <w:t xml:space="preserve">Figura </w:t>
       </w:r>
@@ -17440,14 +17409,14 @@
         </w:rPr>
         <w:fldChar w:fldCharType="end"/>
       </w:r>
-      <w:bookmarkEnd w:id="208"/>
+      <w:bookmarkEnd w:id="209"/>
       <w:r>
         <w:t xml:space="preserve">: </w:t>
       </w:r>
       <w:r>
         <w:t>Clasificación tras Filtrado</w:t>
       </w:r>
-      <w:bookmarkEnd w:id="209"/>
+      <w:bookmarkEnd w:id="210"/>
     </w:p>
     <w:p>
       <w:pPr>
@@ -17512,13 +17481,13 @@
       <w:pPr>
         <w:pStyle w:val="Ttulo3"/>
       </w:pPr>
-      <w:bookmarkStart w:id="210" w:name="_Toc485972201"/>
-      <w:bookmarkStart w:id="211" w:name="_Toc485984643"/>
+      <w:bookmarkStart w:id="211" w:name="_Toc485972201"/>
+      <w:bookmarkStart w:id="212" w:name="_Toc485984643"/>
       <w:r>
         <w:t>Clasificación supervisada o no supervisada</w:t>
       </w:r>
-      <w:bookmarkEnd w:id="210"/>
       <w:bookmarkEnd w:id="211"/>
+      <w:bookmarkEnd w:id="212"/>
     </w:p>
     <w:p>
       <w:pPr>
@@ -17711,15 +17680,15 @@
       <w:pPr>
         <w:pStyle w:val="Ttulo3"/>
       </w:pPr>
-      <w:bookmarkStart w:id="212" w:name="_El_Procesamiento_del"/>
-      <w:bookmarkStart w:id="213" w:name="_Toc485972202"/>
-      <w:bookmarkStart w:id="214" w:name="_Toc485984644"/>
-      <w:bookmarkEnd w:id="212"/>
+      <w:bookmarkStart w:id="213" w:name="_El_Procesamiento_del"/>
+      <w:bookmarkStart w:id="214" w:name="_Toc485972202"/>
+      <w:bookmarkStart w:id="215" w:name="_Toc485984644"/>
+      <w:bookmarkEnd w:id="213"/>
       <w:r>
         <w:t>El Procesamiento del Lenguaje Natural en español</w:t>
       </w:r>
-      <w:bookmarkEnd w:id="213"/>
       <w:bookmarkEnd w:id="214"/>
+      <w:bookmarkEnd w:id="215"/>
     </w:p>
     <w:p>
       <w:pPr>
@@ -17983,16 +17952,16 @@
       <w:pPr>
         <w:pStyle w:val="Ttulo1"/>
       </w:pPr>
-      <w:bookmarkStart w:id="215" w:name="_Toc485972203"/>
-      <w:bookmarkStart w:id="216" w:name="_Estado_del_arte"/>
-      <w:bookmarkStart w:id="217" w:name="_Toc485984645"/>
+      <w:bookmarkStart w:id="216" w:name="_Toc485972203"/>
+      <w:bookmarkStart w:id="217" w:name="_Estado_del_arte"/>
+      <w:bookmarkStart w:id="218" w:name="_Toc485984645"/>
+      <w:bookmarkEnd w:id="217"/>
+      <w:r>
+        <w:t>Estado del arte</w:t>
+      </w:r>
+      <w:bookmarkEnd w:id="180"/>
       <w:bookmarkEnd w:id="216"/>
-      <w:r>
-        <w:t>Estado del arte</w:t>
-      </w:r>
-      <w:bookmarkEnd w:id="180"/>
-      <w:bookmarkEnd w:id="215"/>
-      <w:bookmarkEnd w:id="217"/>
+      <w:bookmarkEnd w:id="218"/>
     </w:p>
     <w:p>
       <w:r>
@@ -18396,15 +18365,15 @@
       <w:pPr>
         <w:pStyle w:val="Ttulo2"/>
       </w:pPr>
-      <w:bookmarkStart w:id="218" w:name="_Detección_de_lenguaje"/>
-      <w:bookmarkStart w:id="219" w:name="_Toc485972204"/>
-      <w:bookmarkStart w:id="220" w:name="_Toc485984646"/>
-      <w:bookmarkEnd w:id="218"/>
+      <w:bookmarkStart w:id="219" w:name="_Detección_de_lenguaje"/>
+      <w:bookmarkStart w:id="220" w:name="_Toc485972204"/>
+      <w:bookmarkStart w:id="221" w:name="_Toc485984646"/>
+      <w:bookmarkEnd w:id="219"/>
       <w:r>
         <w:t>Detección de lenguaje de odio</w:t>
       </w:r>
-      <w:bookmarkEnd w:id="219"/>
       <w:bookmarkEnd w:id="220"/>
+      <w:bookmarkEnd w:id="221"/>
       <w:r>
         <w:t xml:space="preserve"> </w:t>
       </w:r>
@@ -18579,13 +18548,13 @@
       <w:pPr>
         <w:pStyle w:val="Ttulo2"/>
       </w:pPr>
-      <w:bookmarkStart w:id="221" w:name="_Toc485972205"/>
-      <w:bookmarkStart w:id="222" w:name="_Toc485984647"/>
+      <w:bookmarkStart w:id="222" w:name="_Toc485972205"/>
+      <w:bookmarkStart w:id="223" w:name="_Toc485984647"/>
       <w:r>
         <w:t>Selección de instancias</w:t>
       </w:r>
-      <w:bookmarkEnd w:id="221"/>
       <w:bookmarkEnd w:id="222"/>
+      <w:bookmarkEnd w:id="223"/>
     </w:p>
     <w:p>
       <w:pPr>
@@ -18806,10 +18775,10 @@
           <w:rFonts w:ascii="Informal Roman" w:hAnsi="Informal Roman"/>
         </w:rPr>
       </w:pPr>
-      <w:bookmarkStart w:id="223" w:name="OLE_LINK3"/>
-      <w:bookmarkStart w:id="224" w:name="OLE_LINK4"/>
-      <w:bookmarkStart w:id="225" w:name="_Ref481737169"/>
-      <w:bookmarkStart w:id="226" w:name="_Ref481737177"/>
+      <w:bookmarkStart w:id="224" w:name="OLE_LINK3"/>
+      <w:bookmarkStart w:id="225" w:name="OLE_LINK4"/>
+      <w:bookmarkStart w:id="226" w:name="_Ref481737169"/>
+      <w:bookmarkStart w:id="227" w:name="_Ref481737177"/>
       <w:r>
         <w:rPr>
           <w:rFonts w:ascii="Angsana New" w:hAnsi="Angsana New" w:cs="Angsana New"/>
@@ -18832,8 +18801,8 @@
         </w:rPr>
         <w:t>)</w:t>
       </w:r>
-      <w:bookmarkEnd w:id="223"/>
       <w:bookmarkEnd w:id="224"/>
+      <w:bookmarkEnd w:id="225"/>
       <w:r>
         <w:rPr>
           <w:sz w:val="24"/>
@@ -18862,7 +18831,7 @@
         </w:rPr>
         <w:t>)</w:t>
       </w:r>
-      <w:bookmarkEnd w:id="225"/>
+      <w:bookmarkEnd w:id="226"/>
       <w:r>
         <w:rPr>
           <w:rFonts w:ascii="Angsana New" w:hAnsi="Angsana New" w:cs="Angsana New"/>
@@ -18900,7 +18869,7 @@
       <w:r>
         <w:t>)</w:t>
       </w:r>
-      <w:bookmarkEnd w:id="226"/>
+      <w:bookmarkEnd w:id="227"/>
     </w:p>
     <w:p>
       <w:pPr>
@@ -19324,11 +19293,11 @@
       <w:pPr>
         <w:pStyle w:val="Ttulo2"/>
       </w:pPr>
-      <w:bookmarkStart w:id="227" w:name="_Clases_con_probabilidades"/>
-      <w:bookmarkStart w:id="228" w:name="_Ref481738465"/>
-      <w:bookmarkStart w:id="229" w:name="_Toc485972206"/>
-      <w:bookmarkStart w:id="230" w:name="_Toc485984648"/>
-      <w:bookmarkEnd w:id="227"/>
+      <w:bookmarkStart w:id="228" w:name="_Clases_con_probabilidades"/>
+      <w:bookmarkStart w:id="229" w:name="_Ref481738465"/>
+      <w:bookmarkStart w:id="230" w:name="_Toc485972206"/>
+      <w:bookmarkStart w:id="231" w:name="_Toc485984648"/>
+      <w:bookmarkEnd w:id="228"/>
       <w:r>
         <w:t xml:space="preserve">Clases con probabilidades </w:t>
       </w:r>
@@ -19338,9 +19307,9 @@
       <w:r>
         <w:t xml:space="preserve"> no equilibradas</w:t>
       </w:r>
-      <w:bookmarkEnd w:id="228"/>
       <w:bookmarkEnd w:id="229"/>
       <w:bookmarkEnd w:id="230"/>
+      <w:bookmarkEnd w:id="231"/>
     </w:p>
     <w:p>
       <w:pPr>
@@ -19655,8 +19624,8 @@
       <w:pPr>
         <w:pStyle w:val="Ttulo2"/>
       </w:pPr>
-      <w:bookmarkStart w:id="231" w:name="_Toc485972207"/>
-      <w:bookmarkStart w:id="232" w:name="_Toc485984649"/>
+      <w:bookmarkStart w:id="232" w:name="_Toc485972207"/>
+      <w:bookmarkStart w:id="233" w:name="_Toc485984649"/>
       <w:r>
         <w:t>Etiquetado</w:t>
       </w:r>
@@ -19678,8 +19647,8 @@
       <w:r>
         <w:t xml:space="preserve"> de instancias</w:t>
       </w:r>
-      <w:bookmarkEnd w:id="231"/>
       <w:bookmarkEnd w:id="232"/>
+      <w:bookmarkEnd w:id="233"/>
       <w:r>
         <w:fldChar w:fldCharType="begin"/>
       </w:r>
@@ -19911,7 +19880,7 @@
         <w:pStyle w:val="Epgrafe"/>
         <w:ind w:left="207"/>
       </w:pPr>
-      <w:bookmarkStart w:id="233" w:name="_Ref481579148"/>
+      <w:bookmarkStart w:id="234" w:name="_Ref481579148"/>
       <w:r>
         <w:t>Figura</w:t>
       </w:r>
@@ -19960,7 +19929,7 @@
         </w:rPr>
         <w:fldChar w:fldCharType="end"/>
       </w:r>
-      <w:bookmarkEnd w:id="233"/>
+      <w:bookmarkEnd w:id="234"/>
       <w:r>
         <w:t>: Método de Etiquetado</w:t>
       </w:r>
@@ -19987,15 +19956,15 @@
       <w:pPr>
         <w:pStyle w:val="Ttulo2"/>
       </w:pPr>
-      <w:bookmarkStart w:id="234" w:name="_Selección_de_atributos."/>
-      <w:bookmarkStart w:id="235" w:name="_Toc485972208"/>
-      <w:bookmarkStart w:id="236" w:name="_Toc485984650"/>
-      <w:bookmarkEnd w:id="234"/>
+      <w:bookmarkStart w:id="235" w:name="_Selección_de_atributos."/>
+      <w:bookmarkStart w:id="236" w:name="_Toc485972208"/>
+      <w:bookmarkStart w:id="237" w:name="_Toc485984650"/>
+      <w:bookmarkEnd w:id="235"/>
       <w:r>
         <w:t>Selección de atributos</w:t>
       </w:r>
-      <w:bookmarkEnd w:id="235"/>
       <w:bookmarkEnd w:id="236"/>
+      <w:bookmarkEnd w:id="237"/>
     </w:p>
     <w:p>
       <w:pPr>
@@ -20263,13 +20232,13 @@
       <w:pPr>
         <w:pStyle w:val="Ttulo2"/>
       </w:pPr>
-      <w:bookmarkStart w:id="237" w:name="_Toc485972209"/>
-      <w:bookmarkStart w:id="238" w:name="_Toc485984651"/>
+      <w:bookmarkStart w:id="238" w:name="_Toc485972209"/>
+      <w:bookmarkStart w:id="239" w:name="_Toc485984651"/>
       <w:r>
         <w:t>Lematización</w:t>
       </w:r>
-      <w:bookmarkEnd w:id="237"/>
       <w:bookmarkEnd w:id="238"/>
+      <w:bookmarkEnd w:id="239"/>
     </w:p>
     <w:p>
       <w:pPr>
@@ -20551,7 +20520,7 @@
           <w:b/>
           <w:i/>
         </w:rPr>
-        <w:footnoteReference w:id="5"/>
+        <w:footnoteReference w:id="4"/>
       </w:r>
       <w:r>
         <w:t>- y, por tanto, a un solo atributo.</w:t>
@@ -20893,7 +20862,7 @@
           <w:rStyle w:val="Refdenotaalpie"/>
           <w:i/>
         </w:rPr>
-        <w:footnoteReference w:id="6"/>
+        <w:footnoteReference w:id="5"/>
       </w:r>
       <w:r>
         <w:rPr>
@@ -21157,7 +21126,7 @@
       <w:pPr>
         <w:pStyle w:val="Epgrafe"/>
       </w:pPr>
-      <w:bookmarkStart w:id="239" w:name="_Ref482001899"/>
+      <w:bookmarkStart w:id="240" w:name="_Ref482001899"/>
       <w:r>
         <w:t>Figura</w:t>
       </w:r>
@@ -21206,7 +21175,7 @@
         </w:rPr>
         <w:fldChar w:fldCharType="end"/>
       </w:r>
-      <w:bookmarkEnd w:id="239"/>
+      <w:bookmarkEnd w:id="240"/>
       <w:r>
         <w:t>: Resultados de las Pruebas de Stemming.</w:t>
       </w:r>
@@ -21215,13 +21184,13 @@
       <w:pPr>
         <w:pStyle w:val="Ttulo2"/>
       </w:pPr>
-      <w:bookmarkStart w:id="240" w:name="_Toc485972210"/>
-      <w:bookmarkStart w:id="241" w:name="_Toc485984652"/>
+      <w:bookmarkStart w:id="241" w:name="_Toc485972210"/>
+      <w:bookmarkStart w:id="242" w:name="_Toc485984652"/>
       <w:r>
         <w:t>Clasificadores y costes</w:t>
       </w:r>
-      <w:bookmarkEnd w:id="240"/>
       <w:bookmarkEnd w:id="241"/>
+      <w:bookmarkEnd w:id="242"/>
     </w:p>
     <w:p>
       <w:pPr>
@@ -21602,13 +21571,13 @@
       <w:pPr>
         <w:pStyle w:val="Ttulo2"/>
       </w:pPr>
-      <w:bookmarkStart w:id="242" w:name="_Toc485972211"/>
-      <w:bookmarkStart w:id="243" w:name="_Toc485984653"/>
+      <w:bookmarkStart w:id="243" w:name="_Toc485972211"/>
+      <w:bookmarkStart w:id="244" w:name="_Toc485984653"/>
       <w:r>
         <w:t>Herramientas informáticas disponibles</w:t>
       </w:r>
-      <w:bookmarkEnd w:id="242"/>
       <w:bookmarkEnd w:id="243"/>
+      <w:bookmarkEnd w:id="244"/>
     </w:p>
     <w:p>
       <w:pPr>
@@ -21654,13 +21623,13 @@
       <w:pPr>
         <w:pStyle w:val="Ttulo3"/>
       </w:pPr>
-      <w:bookmarkStart w:id="244" w:name="_Toc485972212"/>
-      <w:bookmarkStart w:id="245" w:name="_Toc485984654"/>
+      <w:bookmarkStart w:id="245" w:name="_Toc485972212"/>
+      <w:bookmarkStart w:id="246" w:name="_Toc485984654"/>
       <w:r>
         <w:t>Plataformas de código abierto</w:t>
       </w:r>
-      <w:bookmarkEnd w:id="244"/>
       <w:bookmarkEnd w:id="245"/>
+      <w:bookmarkEnd w:id="246"/>
     </w:p>
     <w:p>
       <w:pPr>
@@ -22424,13 +22393,13 @@
       <w:pPr>
         <w:pStyle w:val="Ttulo3"/>
       </w:pPr>
-      <w:bookmarkStart w:id="246" w:name="_Toc485972213"/>
-      <w:bookmarkStart w:id="247" w:name="_Toc485984655"/>
+      <w:bookmarkStart w:id="247" w:name="_Toc485972213"/>
+      <w:bookmarkStart w:id="248" w:name="_Toc485984655"/>
       <w:r>
         <w:t>Plataformas comerciales</w:t>
       </w:r>
-      <w:bookmarkEnd w:id="246"/>
       <w:bookmarkEnd w:id="247"/>
+      <w:bookmarkEnd w:id="248"/>
     </w:p>
     <w:p>
       <w:pPr>
@@ -22459,7 +22428,7 @@
           <w:rStyle w:val="Refdenotaalpie"/>
           <w:i/>
         </w:rPr>
-        <w:footnoteReference w:id="7"/>
+        <w:footnoteReference w:id="6"/>
       </w:r>
       <w:r>
         <w:fldChar w:fldCharType="begin"/>
@@ -22634,17 +22603,17 @@
       <w:pPr>
         <w:pStyle w:val="Ttulo1"/>
       </w:pPr>
-      <w:bookmarkStart w:id="248" w:name="_Toc471990165"/>
-      <w:bookmarkStart w:id="249" w:name="_Toc485972214"/>
-      <w:bookmarkStart w:id="250" w:name="_Diseño"/>
-      <w:bookmarkStart w:id="251" w:name="_Toc485984656"/>
+      <w:bookmarkStart w:id="249" w:name="_Toc471990165"/>
+      <w:bookmarkStart w:id="250" w:name="_Toc485972214"/>
+      <w:bookmarkStart w:id="251" w:name="_Diseño"/>
+      <w:bookmarkStart w:id="252" w:name="_Toc485984656"/>
+      <w:bookmarkEnd w:id="251"/>
+      <w:r>
+        <w:t>Diseño</w:t>
+      </w:r>
+      <w:bookmarkEnd w:id="249"/>
       <w:bookmarkEnd w:id="250"/>
-      <w:r>
-        <w:t>Diseño</w:t>
-      </w:r>
-      <w:bookmarkEnd w:id="248"/>
-      <w:bookmarkEnd w:id="249"/>
-      <w:bookmarkEnd w:id="251"/>
+      <w:bookmarkEnd w:id="252"/>
     </w:p>
     <w:p>
       <w:r>
@@ -22760,13 +22729,13 @@
       <w:pPr>
         <w:pStyle w:val="Ttulo2"/>
       </w:pPr>
-      <w:bookmarkStart w:id="252" w:name="_Toc485972215"/>
-      <w:bookmarkStart w:id="253" w:name="_Toc485984657"/>
+      <w:bookmarkStart w:id="253" w:name="_Toc485972215"/>
+      <w:bookmarkStart w:id="254" w:name="_Toc485984657"/>
       <w:r>
         <w:t>Parte I</w:t>
       </w:r>
-      <w:bookmarkEnd w:id="252"/>
       <w:bookmarkEnd w:id="253"/>
+      <w:bookmarkEnd w:id="254"/>
     </w:p>
     <w:p>
       <w:pPr>
@@ -22900,15 +22869,15 @@
       <w:pPr>
         <w:pStyle w:val="Ttulo3"/>
       </w:pPr>
-      <w:bookmarkStart w:id="254" w:name="_Obtención_de_tuits_1"/>
-      <w:bookmarkStart w:id="255" w:name="_Toc485972216"/>
-      <w:bookmarkStart w:id="256" w:name="_Toc485984658"/>
-      <w:bookmarkEnd w:id="254"/>
+      <w:bookmarkStart w:id="255" w:name="_Obtención_de_tuits_1"/>
+      <w:bookmarkStart w:id="256" w:name="_Toc485972216"/>
+      <w:bookmarkStart w:id="257" w:name="_Toc485984658"/>
+      <w:bookmarkEnd w:id="255"/>
       <w:r>
         <w:t>Obtención de tuits</w:t>
       </w:r>
-      <w:bookmarkEnd w:id="255"/>
       <w:bookmarkEnd w:id="256"/>
+      <w:bookmarkEnd w:id="257"/>
     </w:p>
     <w:p>
       <w:pPr>
@@ -22987,7 +22956,7 @@
         <w:rPr>
           <w:rStyle w:val="Refdenotaalpie"/>
         </w:rPr>
-        <w:footnoteReference w:id="8"/>
+        <w:footnoteReference w:id="7"/>
       </w:r>
       <w:r>
         <w:t xml:space="preserve">, los tuits a ser descargados tienen que </w:t>
@@ -23051,13 +23020,13 @@
       <w:pPr>
         <w:pStyle w:val="Ttulo3"/>
       </w:pPr>
-      <w:bookmarkStart w:id="257" w:name="_Toc485972217"/>
-      <w:bookmarkStart w:id="258" w:name="_Toc485984659"/>
+      <w:bookmarkStart w:id="258" w:name="_Toc485972217"/>
+      <w:bookmarkStart w:id="259" w:name="_Toc485984659"/>
       <w:r>
         <w:t>Limpieza de tuits</w:t>
       </w:r>
-      <w:bookmarkEnd w:id="257"/>
       <w:bookmarkEnd w:id="258"/>
+      <w:bookmarkEnd w:id="259"/>
     </w:p>
     <w:p>
       <w:pPr>
@@ -23140,13 +23109,13 @@
       <w:pPr>
         <w:pStyle w:val="Ttulo3"/>
       </w:pPr>
-      <w:bookmarkStart w:id="259" w:name="_Toc485972218"/>
-      <w:bookmarkStart w:id="260" w:name="_Toc485984660"/>
+      <w:bookmarkStart w:id="260" w:name="_Toc485972218"/>
+      <w:bookmarkStart w:id="261" w:name="_Toc485984660"/>
       <w:r>
         <w:t>Extracción de información de los tuits</w:t>
       </w:r>
-      <w:bookmarkEnd w:id="259"/>
       <w:bookmarkEnd w:id="260"/>
+      <w:bookmarkEnd w:id="261"/>
     </w:p>
     <w:p>
       <w:pPr>
@@ -23313,8 +23282,8 @@
         <w:pStyle w:val="Epgrafe"/>
         <w:ind w:left="720"/>
       </w:pPr>
-      <w:bookmarkStart w:id="261" w:name="_Ref485644988"/>
-      <w:bookmarkStart w:id="262" w:name="_Toc485974900"/>
+      <w:bookmarkStart w:id="262" w:name="_Ref485644988"/>
+      <w:bookmarkStart w:id="263" w:name="_Toc485974900"/>
       <w:r>
         <w:t xml:space="preserve">Figura </w:t>
       </w:r>
@@ -23363,7 +23332,7 @@
         </w:rPr>
         <w:fldChar w:fldCharType="end"/>
       </w:r>
-      <w:bookmarkEnd w:id="261"/>
+      <w:bookmarkEnd w:id="262"/>
       <w:r>
         <w:t>:</w:t>
       </w:r>
@@ -23376,7 +23345,7 @@
       <w:r>
         <w:t>nformación.</w:t>
       </w:r>
-      <w:bookmarkEnd w:id="262"/>
+      <w:bookmarkEnd w:id="263"/>
     </w:p>
     <w:p>
       <w:pPr>
@@ -23423,15 +23392,15 @@
       <w:pPr>
         <w:pStyle w:val="Ttulo3"/>
       </w:pPr>
-      <w:bookmarkStart w:id="263" w:name="_Selección_de_tuits_1"/>
-      <w:bookmarkStart w:id="264" w:name="_Toc485972219"/>
-      <w:bookmarkStart w:id="265" w:name="_Toc485984661"/>
-      <w:bookmarkEnd w:id="263"/>
+      <w:bookmarkStart w:id="264" w:name="_Selección_de_tuits_1"/>
+      <w:bookmarkStart w:id="265" w:name="_Toc485972219"/>
+      <w:bookmarkStart w:id="266" w:name="_Toc485984661"/>
+      <w:bookmarkEnd w:id="264"/>
       <w:r>
         <w:t>Selección de tuits para etiquetado</w:t>
       </w:r>
-      <w:bookmarkEnd w:id="264"/>
       <w:bookmarkEnd w:id="265"/>
+      <w:bookmarkEnd w:id="266"/>
     </w:p>
     <w:p>
       <w:pPr>
@@ -23677,9 +23646,9 @@
         <w:pStyle w:val="Epgrafe"/>
         <w:ind w:left="720"/>
       </w:pPr>
-      <w:bookmarkStart w:id="266" w:name="_Ref485644959"/>
-      <w:bookmarkStart w:id="267" w:name="_Ref485644955"/>
-      <w:bookmarkStart w:id="268" w:name="_Toc485974901"/>
+      <w:bookmarkStart w:id="267" w:name="_Ref485644959"/>
+      <w:bookmarkStart w:id="268" w:name="_Ref485644955"/>
+      <w:bookmarkStart w:id="269" w:name="_Toc485974901"/>
       <w:r>
         <w:t xml:space="preserve">Figura </w:t>
       </w:r>
@@ -23728,7 +23697,7 @@
         </w:rPr>
         <w:fldChar w:fldCharType="end"/>
       </w:r>
-      <w:bookmarkEnd w:id="266"/>
+      <w:bookmarkEnd w:id="267"/>
       <w:r>
         <w:t>:</w:t>
       </w:r>
@@ -23753,8 +23722,8 @@
       <w:r>
         <w:t>dio</w:t>
       </w:r>
-      <w:bookmarkEnd w:id="267"/>
       <w:bookmarkEnd w:id="268"/>
+      <w:bookmarkEnd w:id="269"/>
     </w:p>
     <w:p>
       <w:pPr>
@@ -23846,10 +23815,10 @@
       <w:pPr>
         <w:pStyle w:val="Ttulo3"/>
       </w:pPr>
-      <w:bookmarkStart w:id="269" w:name="_Etiquetado_de_tuits_1"/>
-      <w:bookmarkStart w:id="270" w:name="_Toc485972220"/>
-      <w:bookmarkStart w:id="271" w:name="_Toc485984662"/>
-      <w:bookmarkEnd w:id="269"/>
+      <w:bookmarkStart w:id="270" w:name="_Etiquetado_de_tuits_1"/>
+      <w:bookmarkStart w:id="271" w:name="_Toc485972220"/>
+      <w:bookmarkStart w:id="272" w:name="_Toc485984662"/>
+      <w:bookmarkEnd w:id="270"/>
       <w:r>
         <w:t>Etiquetado</w:t>
       </w:r>
@@ -23871,8 +23840,8 @@
       <w:r>
         <w:t xml:space="preserve"> de tuits</w:t>
       </w:r>
-      <w:bookmarkEnd w:id="270"/>
       <w:bookmarkEnd w:id="271"/>
+      <w:bookmarkEnd w:id="272"/>
     </w:p>
     <w:p>
       <w:pPr>
@@ -23904,15 +23873,15 @@
       <w:pPr>
         <w:pStyle w:val="Ttulo3"/>
       </w:pPr>
-      <w:bookmarkStart w:id="272" w:name="_Selección_de_atributos"/>
-      <w:bookmarkStart w:id="273" w:name="_Toc485972221"/>
-      <w:bookmarkStart w:id="274" w:name="_Toc485984663"/>
-      <w:bookmarkEnd w:id="272"/>
+      <w:bookmarkStart w:id="273" w:name="_Selección_de_atributos"/>
+      <w:bookmarkStart w:id="274" w:name="_Toc485972221"/>
+      <w:bookmarkStart w:id="275" w:name="_Toc485984663"/>
+      <w:bookmarkEnd w:id="273"/>
       <w:r>
         <w:t>Selección de atributos</w:t>
       </w:r>
-      <w:bookmarkEnd w:id="273"/>
       <w:bookmarkEnd w:id="274"/>
+      <w:bookmarkEnd w:id="275"/>
     </w:p>
     <w:p>
       <w:pPr>
@@ -24183,8 +24152,8 @@
         <w:pStyle w:val="Epgrafe"/>
         <w:ind w:left="720"/>
       </w:pPr>
-      <w:bookmarkStart w:id="275" w:name="_Ref485645186"/>
-      <w:bookmarkStart w:id="276" w:name="_Toc485974902"/>
+      <w:bookmarkStart w:id="276" w:name="_Ref485645186"/>
+      <w:bookmarkStart w:id="277" w:name="_Toc485974902"/>
       <w:r>
         <w:t xml:space="preserve">Figura </w:t>
       </w:r>
@@ -24233,7 +24202,7 @@
         </w:rPr>
         <w:fldChar w:fldCharType="end"/>
       </w:r>
-      <w:bookmarkEnd w:id="275"/>
+      <w:bookmarkEnd w:id="276"/>
       <w:r>
         <w:t xml:space="preserve">: </w:t>
       </w:r>
@@ -24252,7 +24221,7 @@
       <w:r>
         <w:t>tributos</w:t>
       </w:r>
-      <w:bookmarkEnd w:id="276"/>
+      <w:bookmarkEnd w:id="277"/>
     </w:p>
     <w:p>
       <w:pPr>
@@ -24390,15 +24359,15 @@
       <w:pPr>
         <w:pStyle w:val="Ttulo3"/>
       </w:pPr>
-      <w:bookmarkStart w:id="277" w:name="_Clasificación_supervisada"/>
-      <w:bookmarkStart w:id="278" w:name="_Toc485972222"/>
-      <w:bookmarkStart w:id="279" w:name="_Toc485984664"/>
-      <w:bookmarkEnd w:id="277"/>
+      <w:bookmarkStart w:id="278" w:name="_Clasificación_supervisada"/>
+      <w:bookmarkStart w:id="279" w:name="_Toc485972222"/>
+      <w:bookmarkStart w:id="280" w:name="_Toc485984664"/>
+      <w:bookmarkEnd w:id="278"/>
       <w:r>
         <w:t>Clasificación supervisada</w:t>
       </w:r>
-      <w:bookmarkEnd w:id="278"/>
       <w:bookmarkEnd w:id="279"/>
+      <w:bookmarkEnd w:id="280"/>
     </w:p>
     <w:p>
       <w:pPr>
@@ -24640,13 +24609,13 @@
       <w:pPr>
         <w:pStyle w:val="Ttulo3"/>
       </w:pPr>
-      <w:bookmarkStart w:id="280" w:name="_Toc485972223"/>
-      <w:bookmarkStart w:id="281" w:name="_Toc485984665"/>
+      <w:bookmarkStart w:id="281" w:name="_Toc485972223"/>
+      <w:bookmarkStart w:id="282" w:name="_Toc485984665"/>
       <w:r>
         <w:t>Validación de los resultados</w:t>
       </w:r>
-      <w:bookmarkEnd w:id="280"/>
       <w:bookmarkEnd w:id="281"/>
+      <w:bookmarkEnd w:id="282"/>
     </w:p>
     <w:p>
       <w:pPr>
@@ -24713,13 +24682,13 @@
       <w:pPr>
         <w:pStyle w:val="Ttulo2"/>
       </w:pPr>
-      <w:bookmarkStart w:id="282" w:name="_Toc485972224"/>
-      <w:bookmarkStart w:id="283" w:name="_Toc485984666"/>
+      <w:bookmarkStart w:id="283" w:name="_Toc485972224"/>
+      <w:bookmarkStart w:id="284" w:name="_Toc485984666"/>
       <w:r>
         <w:t>Parte II</w:t>
       </w:r>
-      <w:bookmarkEnd w:id="282"/>
       <w:bookmarkEnd w:id="283"/>
+      <w:bookmarkEnd w:id="284"/>
     </w:p>
     <w:p>
       <w:pPr>
@@ -24742,13 +24711,13 @@
       <w:pPr>
         <w:pStyle w:val="Ttulo3"/>
       </w:pPr>
-      <w:bookmarkStart w:id="284" w:name="_Toc485972225"/>
-      <w:bookmarkStart w:id="285" w:name="_Toc485984667"/>
+      <w:bookmarkStart w:id="285" w:name="_Toc485972225"/>
+      <w:bookmarkStart w:id="286" w:name="_Toc485984667"/>
       <w:r>
         <w:t>Requisitos funcionales</w:t>
       </w:r>
-      <w:bookmarkEnd w:id="284"/>
       <w:bookmarkEnd w:id="285"/>
+      <w:bookmarkEnd w:id="286"/>
     </w:p>
     <w:p>
       <w:pPr>
@@ -24826,13 +24795,13 @@
       <w:pPr>
         <w:pStyle w:val="Ttulo3"/>
       </w:pPr>
-      <w:bookmarkStart w:id="286" w:name="_Toc485972226"/>
-      <w:bookmarkStart w:id="287" w:name="_Toc485984668"/>
+      <w:bookmarkStart w:id="287" w:name="_Toc485972226"/>
+      <w:bookmarkStart w:id="288" w:name="_Toc485984668"/>
       <w:r>
         <w:t>Requisitos no funcionales</w:t>
       </w:r>
-      <w:bookmarkEnd w:id="286"/>
       <w:bookmarkEnd w:id="287"/>
+      <w:bookmarkEnd w:id="288"/>
     </w:p>
     <w:p>
       <w:pPr>
@@ -24941,13 +24910,13 @@
       <w:pPr>
         <w:pStyle w:val="Ttulo3"/>
       </w:pPr>
-      <w:bookmarkStart w:id="288" w:name="_Toc485972227"/>
-      <w:bookmarkStart w:id="289" w:name="_Toc485984669"/>
+      <w:bookmarkStart w:id="289" w:name="_Toc485972227"/>
+      <w:bookmarkStart w:id="290" w:name="_Toc485984669"/>
       <w:r>
         <w:t>Clasificador orientado al usuario</w:t>
       </w:r>
-      <w:bookmarkEnd w:id="288"/>
       <w:bookmarkEnd w:id="289"/>
+      <w:bookmarkEnd w:id="290"/>
     </w:p>
     <w:p>
       <w:pPr>
@@ -25038,17 +25007,17 @@
       <w:pPr>
         <w:pStyle w:val="Ttulo1"/>
       </w:pPr>
-      <w:bookmarkStart w:id="290" w:name="_Toc471990166"/>
-      <w:bookmarkStart w:id="291" w:name="_Toc485972228"/>
-      <w:bookmarkStart w:id="292" w:name="_Desarrollo"/>
-      <w:bookmarkStart w:id="293" w:name="_Toc485984670"/>
+      <w:bookmarkStart w:id="291" w:name="_Toc471990166"/>
+      <w:bookmarkStart w:id="292" w:name="_Toc485972228"/>
+      <w:bookmarkStart w:id="293" w:name="_Desarrollo"/>
+      <w:bookmarkStart w:id="294" w:name="_Toc485984670"/>
+      <w:bookmarkEnd w:id="293"/>
+      <w:r>
+        <w:t>Desarrollo</w:t>
+      </w:r>
+      <w:bookmarkEnd w:id="291"/>
       <w:bookmarkEnd w:id="292"/>
-      <w:r>
-        <w:t>Desarrollo</w:t>
-      </w:r>
-      <w:bookmarkEnd w:id="290"/>
-      <w:bookmarkEnd w:id="291"/>
-      <w:bookmarkEnd w:id="293"/>
+      <w:bookmarkEnd w:id="294"/>
     </w:p>
     <w:p>
       <w:r>
@@ -25059,27 +25028,27 @@
       <w:pPr>
         <w:pStyle w:val="Ttulo2"/>
       </w:pPr>
-      <w:bookmarkStart w:id="294" w:name="_Toc485972229"/>
-      <w:bookmarkStart w:id="295" w:name="_Toc485984671"/>
+      <w:bookmarkStart w:id="295" w:name="_Toc485972229"/>
+      <w:bookmarkStart w:id="296" w:name="_Toc485984671"/>
       <w:r>
         <w:t>Parte I</w:t>
       </w:r>
-      <w:bookmarkEnd w:id="294"/>
       <w:bookmarkEnd w:id="295"/>
+      <w:bookmarkEnd w:id="296"/>
     </w:p>
     <w:p>
       <w:pPr>
         <w:pStyle w:val="Ttulo3"/>
       </w:pPr>
-      <w:bookmarkStart w:id="296" w:name="_Obtención_de_tuits"/>
-      <w:bookmarkStart w:id="297" w:name="_Toc485972230"/>
-      <w:bookmarkStart w:id="298" w:name="_Toc485984672"/>
-      <w:bookmarkEnd w:id="296"/>
+      <w:bookmarkStart w:id="297" w:name="_Obtención_de_tuits"/>
+      <w:bookmarkStart w:id="298" w:name="_Toc485972230"/>
+      <w:bookmarkStart w:id="299" w:name="_Toc485984672"/>
+      <w:bookmarkEnd w:id="297"/>
       <w:r>
         <w:t>Obtención de tuits</w:t>
       </w:r>
-      <w:bookmarkEnd w:id="297"/>
       <w:bookmarkEnd w:id="298"/>
+      <w:bookmarkEnd w:id="299"/>
     </w:p>
     <w:p>
       <w:pPr>
@@ -25200,13 +25169,13 @@
       <w:pPr>
         <w:pStyle w:val="Ttulo3"/>
       </w:pPr>
-      <w:bookmarkStart w:id="299" w:name="_Toc485972231"/>
-      <w:bookmarkStart w:id="300" w:name="_Toc485984673"/>
+      <w:bookmarkStart w:id="300" w:name="_Toc485972231"/>
+      <w:bookmarkStart w:id="301" w:name="_Toc485984673"/>
       <w:r>
         <w:t>Limpieza de tuits</w:t>
       </w:r>
-      <w:bookmarkEnd w:id="299"/>
       <w:bookmarkEnd w:id="300"/>
+      <w:bookmarkEnd w:id="301"/>
     </w:p>
     <w:p>
       <w:pPr>
@@ -25766,9 +25735,9 @@
       <w:pPr>
         <w:pStyle w:val="Epgrafe"/>
       </w:pPr>
-      <w:bookmarkStart w:id="301" w:name="_Ref485721528"/>
-      <w:bookmarkStart w:id="302" w:name="_Ref485743749"/>
-      <w:bookmarkStart w:id="303" w:name="_Toc485893931"/>
+      <w:bookmarkStart w:id="302" w:name="_Ref485721528"/>
+      <w:bookmarkStart w:id="303" w:name="_Ref485743749"/>
+      <w:bookmarkStart w:id="304" w:name="_Toc485893931"/>
       <w:r>
         <w:t xml:space="preserve">Tabla </w:t>
       </w:r>
@@ -25817,7 +25786,7 @@
         </w:rPr>
         <w:fldChar w:fldCharType="end"/>
       </w:r>
-      <w:bookmarkEnd w:id="301"/>
+      <w:bookmarkEnd w:id="302"/>
       <w:r>
         <w:t xml:space="preserve">: </w:t>
       </w:r>
@@ -25836,22 +25805,22 @@
       <w:r>
         <w:t>ímbolo</w:t>
       </w:r>
-      <w:bookmarkEnd w:id="302"/>
       <w:bookmarkEnd w:id="303"/>
+      <w:bookmarkEnd w:id="304"/>
     </w:p>
     <w:p>
       <w:pPr>
         <w:pStyle w:val="Ttulo3"/>
       </w:pPr>
-      <w:bookmarkStart w:id="304" w:name="_Extracción_de_información"/>
-      <w:bookmarkStart w:id="305" w:name="_Toc485972232"/>
-      <w:bookmarkStart w:id="306" w:name="_Toc485984674"/>
-      <w:bookmarkEnd w:id="304"/>
+      <w:bookmarkStart w:id="305" w:name="_Extracción_de_información"/>
+      <w:bookmarkStart w:id="306" w:name="_Toc485972232"/>
+      <w:bookmarkStart w:id="307" w:name="_Toc485984674"/>
+      <w:bookmarkEnd w:id="305"/>
       <w:r>
         <w:t>Extracción de información de los tuits</w:t>
       </w:r>
-      <w:bookmarkEnd w:id="305"/>
       <w:bookmarkEnd w:id="306"/>
+      <w:bookmarkEnd w:id="307"/>
     </w:p>
     <w:p>
       <w:pPr>
@@ -26623,8 +26592,8 @@
         <w:pStyle w:val="Epgrafe"/>
         <w:ind w:left="357" w:firstLine="708"/>
       </w:pPr>
-      <w:bookmarkStart w:id="307" w:name="_Ref485743886"/>
-      <w:bookmarkStart w:id="308" w:name="_Toc485893932"/>
+      <w:bookmarkStart w:id="308" w:name="_Ref485743886"/>
+      <w:bookmarkStart w:id="309" w:name="_Toc485893932"/>
       <w:r>
         <w:t xml:space="preserve">Tabla </w:t>
       </w:r>
@@ -26673,11 +26642,11 @@
         </w:rPr>
         <w:fldChar w:fldCharType="end"/>
       </w:r>
-      <w:bookmarkEnd w:id="307"/>
+      <w:bookmarkEnd w:id="308"/>
       <w:r>
         <w:t>: Relación de Sufijos y Clases de Palabras</w:t>
       </w:r>
-      <w:bookmarkEnd w:id="308"/>
+      <w:bookmarkEnd w:id="309"/>
     </w:p>
     <w:p>
       <w:pPr>
@@ -26700,15 +26669,15 @@
       <w:pPr>
         <w:pStyle w:val="Ttulo3"/>
       </w:pPr>
-      <w:bookmarkStart w:id="309" w:name="_Selección_de_tuits"/>
-      <w:bookmarkStart w:id="310" w:name="_Toc485972233"/>
-      <w:bookmarkStart w:id="311" w:name="_Toc485984675"/>
-      <w:bookmarkEnd w:id="309"/>
+      <w:bookmarkStart w:id="310" w:name="_Selección_de_tuits"/>
+      <w:bookmarkStart w:id="311" w:name="_Toc485972233"/>
+      <w:bookmarkStart w:id="312" w:name="_Toc485984675"/>
+      <w:bookmarkEnd w:id="310"/>
       <w:r>
         <w:t>Selección de tuits</w:t>
       </w:r>
-      <w:bookmarkEnd w:id="310"/>
       <w:bookmarkEnd w:id="311"/>
+      <w:bookmarkEnd w:id="312"/>
     </w:p>
     <w:p>
       <w:pPr>
@@ -27280,10 +27249,10 @@
       <w:pPr>
         <w:pStyle w:val="Ttulo3"/>
       </w:pPr>
-      <w:bookmarkStart w:id="312" w:name="_Etiquetado_de_tuits"/>
-      <w:bookmarkStart w:id="313" w:name="_Toc485972234"/>
-      <w:bookmarkStart w:id="314" w:name="_Toc485984676"/>
-      <w:bookmarkEnd w:id="312"/>
+      <w:bookmarkStart w:id="313" w:name="_Etiquetado_de_tuits"/>
+      <w:bookmarkStart w:id="314" w:name="_Toc485972234"/>
+      <w:bookmarkStart w:id="315" w:name="_Toc485984676"/>
+      <w:bookmarkEnd w:id="313"/>
       <w:r>
         <w:t>Etiquetado</w:t>
       </w:r>
@@ -27305,8 +27274,8 @@
       <w:r>
         <w:t xml:space="preserve"> de tuits</w:t>
       </w:r>
-      <w:bookmarkEnd w:id="313"/>
       <w:bookmarkEnd w:id="314"/>
+      <w:bookmarkEnd w:id="315"/>
     </w:p>
     <w:p>
       <w:pPr>
@@ -27513,9 +27482,9 @@
       <w:pPr>
         <w:pStyle w:val="Epgrafe"/>
       </w:pPr>
-      <w:bookmarkStart w:id="315" w:name="_Ref485883780"/>
-      <w:bookmarkStart w:id="316" w:name="_Ref485883774"/>
-      <w:bookmarkStart w:id="317" w:name="_Toc485974903"/>
+      <w:bookmarkStart w:id="316" w:name="_Ref485883780"/>
+      <w:bookmarkStart w:id="317" w:name="_Ref485883774"/>
+      <w:bookmarkStart w:id="318" w:name="_Toc485974903"/>
       <w:r>
         <w:t xml:space="preserve">Figura </w:t>
       </w:r>
@@ -27564,12 +27533,12 @@
         </w:rPr>
         <w:fldChar w:fldCharType="end"/>
       </w:r>
-      <w:bookmarkEnd w:id="315"/>
+      <w:bookmarkEnd w:id="316"/>
       <w:r>
         <w:t>: Filtrado de Tuits</w:t>
       </w:r>
-      <w:bookmarkEnd w:id="316"/>
       <w:bookmarkEnd w:id="317"/>
+      <w:bookmarkEnd w:id="318"/>
     </w:p>
     <w:p>
       <w:pPr>
@@ -27610,13 +27579,13 @@
       <w:pPr>
         <w:pStyle w:val="Ttulo3"/>
       </w:pPr>
-      <w:bookmarkStart w:id="318" w:name="_Toc485972235"/>
-      <w:bookmarkStart w:id="319" w:name="_Toc485984677"/>
+      <w:bookmarkStart w:id="319" w:name="_Toc485972235"/>
+      <w:bookmarkStart w:id="320" w:name="_Toc485984677"/>
       <w:r>
         <w:t>Selección de atributos</w:t>
       </w:r>
-      <w:bookmarkEnd w:id="318"/>
       <w:bookmarkEnd w:id="319"/>
+      <w:bookmarkEnd w:id="320"/>
     </w:p>
     <w:p>
       <w:pPr>
@@ -27981,9 +27950,9 @@
         <w:pStyle w:val="Epgrafe"/>
         <w:ind w:left="357" w:firstLine="708"/>
       </w:pPr>
-      <w:bookmarkStart w:id="320" w:name="_Ref485728652"/>
-      <w:bookmarkStart w:id="321" w:name="_Ref485728645"/>
-      <w:bookmarkStart w:id="322" w:name="_Toc485974904"/>
+      <w:bookmarkStart w:id="321" w:name="_Ref485728652"/>
+      <w:bookmarkStart w:id="322" w:name="_Ref485728645"/>
+      <w:bookmarkStart w:id="323" w:name="_Toc485974904"/>
       <w:r>
         <w:t xml:space="preserve">Figura </w:t>
       </w:r>
@@ -28032,12 +28001,12 @@
         </w:rPr>
         <w:fldChar w:fldCharType="end"/>
       </w:r>
-      <w:bookmarkEnd w:id="320"/>
+      <w:bookmarkEnd w:id="321"/>
       <w:r>
         <w:t>: Diferencias entre Unigrama y Bigrama</w:t>
       </w:r>
-      <w:bookmarkEnd w:id="321"/>
       <w:bookmarkEnd w:id="322"/>
+      <w:bookmarkEnd w:id="323"/>
     </w:p>
     <w:p>
       <w:pPr>
@@ -28421,15 +28390,15 @@
       <w:pPr>
         <w:pStyle w:val="Ttulo3"/>
       </w:pPr>
-      <w:bookmarkStart w:id="323" w:name="_Clasificación_supervisada_1"/>
-      <w:bookmarkStart w:id="324" w:name="_Toc485972236"/>
-      <w:bookmarkStart w:id="325" w:name="_Toc485984678"/>
-      <w:bookmarkEnd w:id="323"/>
+      <w:bookmarkStart w:id="324" w:name="_Clasificación_supervisada_1"/>
+      <w:bookmarkStart w:id="325" w:name="_Toc485972236"/>
+      <w:bookmarkStart w:id="326" w:name="_Toc485984678"/>
+      <w:bookmarkEnd w:id="324"/>
       <w:r>
         <w:t>Clasificación supervisada</w:t>
       </w:r>
-      <w:bookmarkEnd w:id="324"/>
       <w:bookmarkEnd w:id="325"/>
+      <w:bookmarkEnd w:id="326"/>
     </w:p>
     <w:p>
       <w:pPr>
@@ -29180,8 +29149,8 @@
           <w:i w:val="0"/>
         </w:rPr>
       </w:pPr>
-      <w:bookmarkStart w:id="326" w:name="_Redes_Neuronales"/>
-      <w:bookmarkEnd w:id="326"/>
+      <w:bookmarkStart w:id="327" w:name="_Redes_Neuronales"/>
+      <w:bookmarkEnd w:id="327"/>
       <w:r>
         <w:t>Redes Neuronales</w:t>
       </w:r>
@@ -29222,15 +29191,15 @@
       <w:pPr>
         <w:pStyle w:val="Ttulo3"/>
       </w:pPr>
-      <w:bookmarkStart w:id="327" w:name="_Toc485649993"/>
-      <w:bookmarkStart w:id="328" w:name="_Toc485972237"/>
-      <w:bookmarkStart w:id="329" w:name="_Toc485984679"/>
+      <w:bookmarkStart w:id="328" w:name="_Toc485649993"/>
+      <w:bookmarkStart w:id="329" w:name="_Toc485972237"/>
+      <w:bookmarkStart w:id="330" w:name="_Toc485984679"/>
       <w:r>
         <w:t>Validación de resultados</w:t>
       </w:r>
-      <w:bookmarkEnd w:id="327"/>
       <w:bookmarkEnd w:id="328"/>
       <w:bookmarkEnd w:id="329"/>
+      <w:bookmarkEnd w:id="330"/>
     </w:p>
     <w:p>
       <w:pPr>
@@ -29337,13 +29306,13 @@
       <w:pPr>
         <w:pStyle w:val="Ttulo2"/>
       </w:pPr>
-      <w:bookmarkStart w:id="330" w:name="_Toc485972238"/>
-      <w:bookmarkStart w:id="331" w:name="_Toc485984680"/>
+      <w:bookmarkStart w:id="331" w:name="_Toc485972238"/>
+      <w:bookmarkStart w:id="332" w:name="_Toc485984680"/>
       <w:r>
         <w:t>Parte II</w:t>
       </w:r>
-      <w:bookmarkEnd w:id="330"/>
       <w:bookmarkEnd w:id="331"/>
+      <w:bookmarkEnd w:id="332"/>
     </w:p>
     <w:p>
       <w:pPr>
@@ -29434,8 +29403,6 @@
         <w:ind w:left="567"/>
         <w:jc w:val="left"/>
       </w:pPr>
-      <w:bookmarkStart w:id="332" w:name="_GoBack"/>
-      <w:bookmarkEnd w:id="332"/>
     </w:p>
     <w:p>
       <w:pPr>
@@ -29648,7 +29615,7 @@
         <w:rPr>
           <w:rStyle w:val="Refdenotaalpie"/>
         </w:rPr>
-        <w:footnoteReference w:id="9"/>
+        <w:footnoteReference w:id="8"/>
       </w:r>
       <w:r>
         <w:t>.</w:t>
@@ -46397,7 +46364,7 @@
           <v:shape id="_x0000_i1804" type="#_x0000_t75" style="width:180.3pt;height:115.2pt" o:ole="">
             <v:imagedata r:id="rId62" o:title=""/>
           </v:shape>
-          <o:OLEObject Type="Embed" ProgID="Excel.Sheet.12" ShapeID="_x0000_i1804" DrawAspect="Content" ObjectID="_1559727620" r:id="rId63"/>
+          <o:OLEObject Type="Embed" ProgID="Excel.Sheet.12" ShapeID="_x0000_i1804" DrawAspect="Content" ObjectID="_1559728373" r:id="rId63"/>
         </w:object>
       </w:r>
     </w:p>
@@ -46534,7 +46501,7 @@
           <v:shape id="_x0000_i1805" type="#_x0000_t75" style="width:122.7pt;height:115.2pt" o:ole="">
             <v:imagedata r:id="rId64" o:title=""/>
           </v:shape>
-          <o:OLEObject Type="Embed" ProgID="Excel.Sheet.12" ShapeID="_x0000_i1805" DrawAspect="Content" ObjectID="_1559727621" r:id="rId65"/>
+          <o:OLEObject Type="Embed" ProgID="Excel.Sheet.12" ShapeID="_x0000_i1805" DrawAspect="Content" ObjectID="_1559728374" r:id="rId65"/>
         </w:object>
       </w:r>
       <w:r>
@@ -46542,7 +46509,7 @@
           <v:shape id="_x0000_i1806" type="#_x0000_t75" style="width:244.8pt;height:122.7pt" o:ole="">
             <v:imagedata r:id="rId66" o:title=""/>
           </v:shape>
-          <o:OLEObject Type="Embed" ProgID="Excel.Sheet.12" ShapeID="_x0000_i1806" DrawAspect="Content" ObjectID="_1559727622" r:id="rId67"/>
+          <o:OLEObject Type="Embed" ProgID="Excel.Sheet.12" ShapeID="_x0000_i1806" DrawAspect="Content" ObjectID="_1559728375" r:id="rId67"/>
         </w:object>
       </w:r>
     </w:p>
@@ -46830,7 +46797,7 @@
           <v:shape id="_x0000_i1803" type="#_x0000_t75" style="width:4in;height:129.6pt" o:ole="">
             <v:imagedata r:id="rId69" o:title=""/>
           </v:shape>
-          <o:OLEObject Type="Embed" ProgID="Excel.Sheet.12" ShapeID="_x0000_i1803" DrawAspect="Content" ObjectID="_1559727623" r:id="rId70"/>
+          <o:OLEObject Type="Embed" ProgID="Excel.Sheet.12" ShapeID="_x0000_i1803" DrawAspect="Content" ObjectID="_1559728376" r:id="rId70"/>
         </w:object>
       </w:r>
     </w:p>
@@ -54947,7 +54914,7 @@
         <w:rPr>
           <w:rStyle w:val="Refdenotaalpie"/>
         </w:rPr>
-        <w:footnoteReference w:id="10"/>
+        <w:footnoteReference w:id="9"/>
       </w:r>
       <w:r>
         <w:t xml:space="preserve"> y matrices de confusión mostradas en la figura con sus métricas:</w:t>
@@ -54967,7 +54934,7 @@
           <v:shape id="_x0000_i1802" type="#_x0000_t75" style="width:417.6pt;height:122.7pt" o:ole="">
             <v:imagedata r:id="rId77" o:title=""/>
           </v:shape>
-          <o:OLEObject Type="Embed" ProgID="PBrush" ShapeID="_x0000_i1802" DrawAspect="Content" ObjectID="_1559727624" r:id="rId78"/>
+          <o:OLEObject Type="Embed" ProgID="PBrush" ShapeID="_x0000_i1802" DrawAspect="Content" ObjectID="_1559728377" r:id="rId78"/>
         </w:object>
       </w:r>
     </w:p>
@@ -56750,7 +56717,7 @@
           <w:rStyle w:val="Refdenotaalpie"/>
           <w:i/>
         </w:rPr>
-        <w:footnoteReference w:id="11"/>
+        <w:footnoteReference w:id="10"/>
       </w:r>
       <w:r>
         <w:t xml:space="preserve">  y </w:t>
@@ -57577,7 +57544,7 @@
       <w:rPr>
         <w:noProof/>
       </w:rPr>
-      <w:t>53</w:t>
+      <w:t>6</w:t>
     </w:r>
     <w:r>
       <w:fldChar w:fldCharType="end"/>
@@ -57677,13 +57644,19 @@
         <w:footnoteRef/>
       </w:r>
       <w:r>
-        <w:t xml:space="preserve"> Utilizamos la terminología económica de G. Becker </w:t>
-      </w:r>
-      <w:r>
-        <w:rPr>
-          <w:noProof/>
-        </w:rPr>
-        <w:t>(3)</w:t>
+        <w:t xml:space="preserve"> O </w:t>
+      </w:r>
+      <w:r>
+        <w:rPr>
+          <w:i/>
+        </w:rPr>
+        <w:t>fuente de opinión</w:t>
+      </w:r>
+      <w:r>
+        <w:rPr>
+          <w:i/>
+        </w:rPr>
+        <w:t>.</w:t>
       </w:r>
     </w:p>
   </w:footnote>
@@ -57691,7 +57664,6 @@
     <w:p>
       <w:pPr>
         <w:pStyle w:val="Textonotapie"/>
-        <w:spacing w:before="0" w:after="100"/>
       </w:pPr>
       <w:r>
         <w:rPr>
@@ -57700,18 +57672,15 @@
         <w:footnoteRef/>
       </w:r>
       <w:r>
-        <w:t xml:space="preserve"> O </w:t>
-      </w:r>
-      <w:r>
-        <w:rPr>
-          <w:i/>
-        </w:rPr>
-        <w:t>fuente de opinión</w:t>
-      </w:r>
-      <w:r>
-        <w:rPr>
-          <w:i/>
-        </w:rPr>
+        <w:t xml:space="preserve"> Es decir, diferencias significativas entre las probabilidades </w:t>
+      </w:r>
+      <w:r>
+        <w:rPr>
+          <w:i/>
+        </w:rPr>
+        <w:t>a priori</w:t>
+      </w:r>
+      <w:r>
         <w:t>.</w:t>
       </w:r>
     </w:p>
@@ -57728,16 +57697,13 @@
         <w:footnoteRef/>
       </w:r>
       <w:r>
-        <w:t xml:space="preserve"> Es decir, diferencias significativas entre las probabilidades </w:t>
-      </w:r>
-      <w:r>
-        <w:rPr>
-          <w:i/>
-        </w:rPr>
-        <w:t>a priori</w:t>
-      </w:r>
-      <w:r>
-        <w:t>.</w:t>
+        <w:t xml:space="preserve"> Con </w:t>
+      </w:r>
+      <w:r>
+        <w:rPr>
+          <w:i/>
+        </w:rPr>
+        <w:t>SnowballStemmer.</w:t>
       </w:r>
     </w:p>
   </w:footnote>
@@ -57753,13 +57719,25 @@
         <w:footnoteRef/>
       </w:r>
       <w:r>
-        <w:t xml:space="preserve"> Con </w:t>
-      </w:r>
-      <w:r>
-        <w:rPr>
-          <w:i/>
-        </w:rPr>
-        <w:t>SnowballStemmer.</w:t>
+        <w:t xml:space="preserve"> Utilizaremos en castellano </w:t>
+      </w:r>
+      <w:r>
+        <w:rPr>
+          <w:i/>
+        </w:rPr>
+        <w:t>troncalización</w:t>
+      </w:r>
+      <w:r>
+        <w:t xml:space="preserve">  para la palabra  </w:t>
+      </w:r>
+      <w:r>
+        <w:rPr>
+          <w:i/>
+        </w:rPr>
+        <w:t>stemming</w:t>
+      </w:r>
+      <w:r>
+        <w:t>.</w:t>
       </w:r>
     </w:p>
   </w:footnote>
@@ -57775,25 +57753,27 @@
         <w:footnoteRef/>
       </w:r>
       <w:r>
-        <w:t xml:space="preserve"> Utilizaremos en castellano </w:t>
-      </w:r>
-      <w:r>
-        <w:rPr>
-          <w:i/>
-        </w:rPr>
-        <w:t>troncalización</w:t>
-      </w:r>
-      <w:r>
-        <w:t xml:space="preserve">  para la palabra  </w:t>
-      </w:r>
-      <w:r>
-        <w:rPr>
-          <w:i/>
-        </w:rPr>
-        <w:t>stemming</w:t>
-      </w:r>
-      <w:r>
-        <w:t>.</w:t>
+        <w:t xml:space="preserve"> Existe una versión - </w:t>
+      </w:r>
+      <w:r>
+        <w:rPr>
+          <w:i/>
+        </w:rPr>
+        <w:t>SAS university edition</w:t>
+      </w:r>
+      <w:r>
+        <w:t xml:space="preserve"> - que puede utilizarse temporalmente de manera libre  (</w:t>
+      </w:r>
+      <w:hyperlink r:id="rId1" w:history="1">
+        <w:r>
+          <w:rPr>
+            <w:rStyle w:val="Hipervnculo"/>
+          </w:rPr>
+          <w:t>https://www.sas.com/en_us/software/university-edition.html</w:t>
+        </w:r>
+      </w:hyperlink>
+      <w:r>
+        <w:t>) pero no incluye las herramientas de minería de datos.</w:t>
       </w:r>
     </w:p>
   </w:footnote>
@@ -57809,27 +57789,7 @@
         <w:footnoteRef/>
       </w:r>
       <w:r>
-        <w:t xml:space="preserve"> Existe una versión - </w:t>
-      </w:r>
-      <w:r>
-        <w:rPr>
-          <w:i/>
-        </w:rPr>
-        <w:t>SAS university edition</w:t>
-      </w:r>
-      <w:r>
-        <w:t xml:space="preserve"> - que puede utilizarse temporalmente de manera libre  (</w:t>
-      </w:r>
-      <w:hyperlink r:id="rId1" w:history="1">
-        <w:r>
-          <w:rPr>
-            <w:rStyle w:val="Hipervnculo"/>
-          </w:rPr>
-          <w:t>https://www.sas.com/en_us/software/university-edition.html</w:t>
-        </w:r>
-      </w:hyperlink>
-      <w:r>
-        <w:t>) pero no incluye las herramientas de minería de datos.</w:t>
+        <w:t xml:space="preserve"> Solo nos interesan estos tuits.</w:t>
       </w:r>
     </w:p>
   </w:footnote>
@@ -57845,7 +57805,7 @@
         <w:footnoteRef/>
       </w:r>
       <w:r>
-        <w:t xml:space="preserve"> Solo nos interesan estos tuits.</w:t>
+        <w:t xml:space="preserve"> Esta dimensión puede variar según el modelo que se utilice.</w:t>
       </w:r>
     </w:p>
   </w:footnote>
@@ -57861,27 +57821,11 @@
         <w:footnoteRef/>
       </w:r>
       <w:r>
-        <w:t xml:space="preserve"> Esta dimensión puede variar según el modelo que se utilice.</w:t>
+        <w:t xml:space="preserve"> También valdría para comparar dos clasificadores distintos.</w:t>
       </w:r>
     </w:p>
   </w:footnote>
   <w:footnote w:id="10">
-    <w:p>
-      <w:pPr>
-        <w:pStyle w:val="Textonotapie"/>
-      </w:pPr>
-      <w:r>
-        <w:rPr>
-          <w:rStyle w:val="Refdenotaalpie"/>
-        </w:rPr>
-        <w:footnoteRef/>
-      </w:r>
-      <w:r>
-        <w:t xml:space="preserve"> También valdría para comparar dos clasificadores distintos.</w:t>
-      </w:r>
-    </w:p>
-  </w:footnote>
-  <w:footnote w:id="11">
     <w:p>
       <w:pPr>
         <w:pStyle w:val="Textonotapie"/>
@@ -66185,7 +66129,7 @@
 </file>
 
 <file path=customXml/itemProps1.xml><?xml version="1.0" encoding="utf-8"?>
-<ds:datastoreItem xmlns:ds="http://schemas.openxmlformats.org/officeDocument/2006/customXml" ds:itemID="{ACE1CEDA-4079-461B-A371-A5A78C7E3F72}">
+<ds:datastoreItem xmlns:ds="http://schemas.openxmlformats.org/officeDocument/2006/customXml" ds:itemID="{F73D0C6D-1DD2-4B48-A702-97F51D0B3611}">
   <ds:schemaRefs>
     <ds:schemaRef ds:uri="http://schemas.openxmlformats.org/officeDocument/2006/bibliography"/>
   </ds:schemaRefs>

</xml_diff>